<commit_message>
Creo que ya funciona el de las altas
</commit_message>
<xml_diff>
--- a/Diagramas taller.docx
+++ b/Diagramas taller.docx
@@ -166,8 +166,6 @@
       <w:r>
         <w:t>,</w:t>
       </w:r>
-      <w:bookmarkStart w:id="0" w:name="_GoBack"/>
-      <w:bookmarkEnd w:id="0"/>
       <w:r>
         <w:t xml:space="preserve"> </w:t>
       </w:r>
@@ -280,34 +278,41 @@
         <w:rPr>
           <w:u w:val="single"/>
         </w:rPr>
-        <w:t>(F</w:t>
-      </w:r>
-      <w:proofErr w:type="gramStart"/>
-      <w:r>
-        <w:rPr>
-          <w:u w:val="single"/>
-        </w:rPr>
+        <w:t>(F)</w:t>
+      </w:r>
+      <w:r>
         <w:t>)</w:t>
       </w:r>
+    </w:p>
+    <w:p>
+      <w:pPr>
+        <w:ind w:left="708" w:hanging="708"/>
+      </w:pPr>
+      <w:r>
+        <w:t>CLIENTE_CITA (</w:t>
+      </w:r>
+      <w:r>
+        <w:rPr>
+          <w:b/>
+          <w:u w:val="single"/>
+        </w:rPr>
+        <w:t>DNI_C</w:t>
+      </w:r>
       <w:r>
         <w:t xml:space="preserve">, </w:t>
       </w:r>
       <w:r>
-        <w:t xml:space="preserve">  </w:t>
-      </w:r>
-      <w:proofErr w:type="gramEnd"/>
-      <w:r>
-        <w:t xml:space="preserve">  </w:t>
-      </w:r>
-      <w:r>
-        <w:rPr>
-          <w:u w:val="single"/>
-        </w:rPr>
-        <w:t>N_CITA(F)</w:t>
+        <w:rPr>
+          <w:b/>
+          <w:u w:val="single"/>
+        </w:rPr>
+        <w:t>N_CITA</w:t>
       </w:r>
       <w:r>
         <w:t>)</w:t>
       </w:r>
+      <w:bookmarkStart w:id="0" w:name="_GoBack"/>
+      <w:bookmarkEnd w:id="0"/>
     </w:p>
     <w:p>
       <w:r>
@@ -750,6 +755,7 @@
   <w:style w:type="character" w:default="1" w:styleId="Fuentedeprrafopredeter">
     <w:name w:val="Default Paragraph Font"/>
     <w:uiPriority w:val="1"/>
+    <w:semiHidden/>
     <w:unhideWhenUsed/>
   </w:style>
   <w:style w:type="table" w:default="1" w:styleId="Tablanormal">

</xml_diff>

<commit_message>
Cambio BDD En ADMIN: ya va citas y clientes. Falta lo de .txt
</commit_message>
<xml_diff>
--- a/Diagramas taller.docx
+++ b/Diagramas taller.docx
@@ -9,16 +9,16 @@
           <w:lang w:eastAsia="es-ES"/>
         </w:rPr>
         <w:drawing>
-          <wp:anchor distT="0" distB="0" distL="114300" distR="114300" simplePos="0" relativeHeight="251658240" behindDoc="0" locked="0" layoutInCell="1" allowOverlap="1">
+          <wp:anchor distT="0" distB="0" distL="114300" distR="114300" simplePos="0" relativeHeight="251659264" behindDoc="0" locked="0" layoutInCell="1" allowOverlap="1" wp14:anchorId="425435B9" wp14:editId="35218319">
             <wp:simplePos x="0" y="0"/>
             <wp:positionH relativeFrom="margin">
               <wp:align>center</wp:align>
             </wp:positionH>
             <wp:positionV relativeFrom="paragraph">
-              <wp:posOffset>-488325</wp:posOffset>
+              <wp:posOffset>-442302</wp:posOffset>
             </wp:positionV>
-            <wp:extent cx="6625988" cy="3787503"/>
-            <wp:effectExtent l="0" t="0" r="3810" b="3810"/>
+            <wp:extent cx="6527216" cy="2804615"/>
+            <wp:effectExtent l="0" t="0" r="6985" b="0"/>
             <wp:wrapNone/>
             <wp:docPr id="1" name="Imagen 1"/>
             <wp:cNvGraphicFramePr>
@@ -32,13 +32,7 @@
                     <pic:cNvPicPr/>
                   </pic:nvPicPr>
                   <pic:blipFill>
-                    <a:blip r:embed="rId4">
-                      <a:extLst>
-                        <a:ext uri="{28A0092B-C50C-407E-A947-70E740481C1C}">
-                          <a14:useLocalDpi xmlns:a14="http://schemas.microsoft.com/office/drawing/2010/main" val="0"/>
-                        </a:ext>
-                      </a:extLst>
-                    </a:blip>
+                    <a:blip r:embed="rId4"/>
                     <a:stretch>
                       <a:fillRect/>
                     </a:stretch>
@@ -46,7 +40,7 @@
                   <pic:spPr>
                     <a:xfrm>
                       <a:off x="0" y="0"/>
-                      <a:ext cx="6625988" cy="3787503"/>
+                      <a:ext cx="6527216" cy="2804615"/>
                     </a:xfrm>
                     <a:prstGeom prst="rect">
                       <a:avLst/>
@@ -66,12 +60,6 @@
       </w:r>
     </w:p>
     <w:p/>
-    <w:p>
-      <w:bookmarkStart w:id="0" w:name="_GoBack"/>
-      <w:bookmarkEnd w:id="0"/>
-    </w:p>
-    <w:p/>
-    <w:p/>
     <w:p/>
     <w:p/>
     <w:p/>
@@ -126,8 +114,10 @@
         <w:t>_M</w:t>
       </w:r>
       <w:r>
-        <w:t>, F_NAC)</w:t>
-      </w:r>
+        <w:t>)</w:t>
+      </w:r>
+      <w:bookmarkStart w:id="0" w:name="_GoBack"/>
+      <w:bookmarkEnd w:id="0"/>
     </w:p>
     <w:p>
       <w:r>
@@ -163,72 +153,26 @@
     </w:p>
     <w:p>
       <w:r>
-        <w:t>VEHICULO (</w:t>
-      </w:r>
-      <w:r>
-        <w:rPr>
-          <w:b/>
-          <w:u w:val="single"/>
-        </w:rPr>
-        <w:t>MATRÍCULA</w:t>
-      </w:r>
-      <w:r>
-        <w:t>,</w:t>
-      </w:r>
-      <w:r>
-        <w:t xml:space="preserve"> </w:t>
-      </w:r>
-      <w:r>
-        <w:t>MARCA</w:t>
+        <w:t>CITA (</w:t>
+      </w:r>
+      <w:r>
+        <w:rPr>
+          <w:b/>
+        </w:rPr>
+        <w:t>N_CITA</w:t>
+      </w:r>
+      <w:r>
+        <w:t xml:space="preserve">, MOTIVO, </w:t>
+      </w:r>
+      <w:r>
+        <w:rPr>
+          <w:i/>
+          <w:u w:val="single"/>
+        </w:rPr>
+        <w:t>NIF(F)</w:t>
       </w:r>
       <w:r>
         <w:t>)</w:t>
-      </w:r>
-    </w:p>
-    <w:p>
-      <w:r>
-        <w:t>MECÁNICO_VEHICULO (</w:t>
-      </w:r>
-      <w:r>
-        <w:rPr>
-          <w:b/>
-          <w:u w:val="single"/>
-        </w:rPr>
-        <w:t>DNI</w:t>
-      </w:r>
-      <w:r>
-        <w:rPr>
-          <w:b/>
-          <w:u w:val="single"/>
-        </w:rPr>
-        <w:t>_M</w:t>
-      </w:r>
-      <w:r>
-        <w:t xml:space="preserve">, </w:t>
-      </w:r>
-      <w:r>
-        <w:rPr>
-          <w:b/>
-          <w:u w:val="single"/>
-        </w:rPr>
-        <w:t>MATRÍCULA</w:t>
-      </w:r>
-      <w:r>
-        <w:t>)</w:t>
-      </w:r>
-    </w:p>
-    <w:p>
-      <w:r>
-        <w:t>CITA (</w:t>
-      </w:r>
-      <w:r>
-        <w:rPr>
-          <w:b/>
-        </w:rPr>
-        <w:t>N_CITA</w:t>
-      </w:r>
-      <w:r>
-        <w:t>, MOTIVO, FECHA)</w:t>
       </w:r>
     </w:p>
     <w:p>
@@ -271,23 +215,10 @@
         <w:t>_C</w:t>
       </w:r>
       <w:r>
-        <w:t>, F_NAC</w:t>
-      </w:r>
-      <w:r>
         <w:t xml:space="preserve">, </w:t>
       </w:r>
       <w:r>
-        <w:rPr>
-          <w:i/>
-          <w:u w:val="single"/>
-        </w:rPr>
         <w:t>MATRICULA</w:t>
-      </w:r>
-      <w:r>
-        <w:rPr>
-          <w:u w:val="single"/>
-        </w:rPr>
-        <w:t>(F)</w:t>
       </w:r>
       <w:r>
         <w:t>)</w:t>

</xml_diff>

<commit_message>
cambio .dia y word
</commit_message>
<xml_diff>
--- a/Diagramas taller.docx
+++ b/Diagramas taller.docx
@@ -3,6 +3,55 @@
 <w:document xmlns:wpc="http://schemas.microsoft.com/office/word/2010/wordprocessingCanvas" xmlns:cx="http://schemas.microsoft.com/office/drawing/2014/chartex" xmlns:mc="http://schemas.openxmlformats.org/markup-compatibility/2006" xmlns:o="urn:schemas-microsoft-com:office:office" xmlns:r="http://schemas.openxmlformats.org/officeDocument/2006/relationships" xmlns:m="http://schemas.openxmlformats.org/officeDocument/2006/math" xmlns:v="urn:schemas-microsoft-com:vml" xmlns:wp14="http://schemas.microsoft.com/office/word/2010/wordprocessingDrawing" xmlns:wp="http://schemas.openxmlformats.org/drawingml/2006/wordprocessingDrawing" xmlns:w10="urn:schemas-microsoft-com:office:word" xmlns:w="http://schemas.openxmlformats.org/wordprocessingml/2006/main" xmlns:w14="http://schemas.microsoft.com/office/word/2010/wordml" xmlns:w15="http://schemas.microsoft.com/office/word/2012/wordml" xmlns:w16se="http://schemas.microsoft.com/office/word/2015/wordml/symex" xmlns:wpg="http://schemas.microsoft.com/office/word/2010/wordprocessingGroup" xmlns:wpi="http://schemas.microsoft.com/office/word/2010/wordprocessingInk" xmlns:wne="http://schemas.microsoft.com/office/word/2006/wordml" xmlns:wps="http://schemas.microsoft.com/office/word/2010/wordprocessingShape" mc:Ignorable="w14 w15 w16se wp14">
   <w:body>
     <w:p>
+      <w:r>
+        <w:rPr>
+          <w:noProof/>
+          <w:lang w:eastAsia="es-ES"/>
+        </w:rPr>
+        <w:drawing>
+          <wp:anchor distT="0" distB="0" distL="114300" distR="114300" simplePos="0" relativeHeight="251661312" behindDoc="0" locked="0" layoutInCell="1" allowOverlap="1" wp14:anchorId="721AB053" wp14:editId="59989408">
+            <wp:simplePos x="0" y="0"/>
+            <wp:positionH relativeFrom="column">
+              <wp:posOffset>-567437</wp:posOffset>
+            </wp:positionH>
+            <wp:positionV relativeFrom="paragraph">
+              <wp:posOffset>-439952</wp:posOffset>
+            </wp:positionV>
+            <wp:extent cx="5400040" cy="2312670"/>
+            <wp:effectExtent l="0" t="0" r="0" b="0"/>
+            <wp:wrapNone/>
+            <wp:docPr id="2" name="Imagen 2"/>
+            <wp:cNvGraphicFramePr>
+              <a:graphicFrameLocks xmlns:a="http://schemas.openxmlformats.org/drawingml/2006/main" noChangeAspect="1"/>
+            </wp:cNvGraphicFramePr>
+            <a:graphic xmlns:a="http://schemas.openxmlformats.org/drawingml/2006/main">
+              <a:graphicData uri="http://schemas.openxmlformats.org/drawingml/2006/picture">
+                <pic:pic xmlns:pic="http://schemas.openxmlformats.org/drawingml/2006/picture">
+                  <pic:nvPicPr>
+                    <pic:cNvPr id="1" name=""/>
+                    <pic:cNvPicPr/>
+                  </pic:nvPicPr>
+                  <pic:blipFill>
+                    <a:blip r:embed="rId4"/>
+                    <a:stretch>
+                      <a:fillRect/>
+                    </a:stretch>
+                  </pic:blipFill>
+                  <pic:spPr>
+                    <a:xfrm>
+                      <a:off x="0" y="0"/>
+                      <a:ext cx="5400040" cy="2312670"/>
+                    </a:xfrm>
+                    <a:prstGeom prst="rect">
+                      <a:avLst/>
+                    </a:prstGeom>
+                  </pic:spPr>
+                </pic:pic>
+              </a:graphicData>
+            </a:graphic>
+          </wp:anchor>
+        </w:drawing>
+      </w:r>
       <w:r>
         <w:rPr>
           <w:noProof/>
@@ -32,7 +81,7 @@
                     <pic:cNvPicPr/>
                   </pic:nvPicPr>
                   <pic:blipFill>
-                    <a:blip r:embed="rId4"/>
+                    <a:blip r:embed="rId5"/>
                     <a:stretch>
                       <a:fillRect/>
                     </a:stretch>
@@ -63,7 +112,10 @@
     <w:p/>
     <w:p/>
     <w:p/>
-    <w:p/>
+    <w:p>
+      <w:bookmarkStart w:id="0" w:name="_GoBack"/>
+      <w:bookmarkEnd w:id="0"/>
+    </w:p>
     <w:p/>
     <w:p/>
     <w:p/>
@@ -116,8 +168,6 @@
       <w:r>
         <w:t>)</w:t>
       </w:r>
-      <w:bookmarkStart w:id="0" w:name="_GoBack"/>
-      <w:bookmarkEnd w:id="0"/>
     </w:p>
     <w:p>
       <w:r>

</xml_diff>